<commit_message>
Working on new branch
</commit_message>
<xml_diff>
--- a/Dakota File/Dakota.docx
+++ b/Dakota File/Dakota.docx
@@ -24,7 +24,99 @@
       </w:hyperlink>
     </w:p>
     <w:p/>
-    <w:p/>
+    <w:p>
+      <w:r>
+        <w:t>Total car sales-website</w:t>
+      </w:r>
+    </w:p>
+    <w:p>
+      <w:hyperlink r:id="rId5" w:history="1">
+        <w:r>
+          <w:rPr>
+            <w:rStyle w:val="Hyperlink"/>
+          </w:rPr>
+          <w:t>https://carsalesbase.com/united-states-sales-data-market/</w:t>
+        </w:r>
+      </w:hyperlink>
+    </w:p>
+    <w:p/>
+    <w:p>
+      <w:r>
+        <w:t>Objective:</w:t>
+      </w:r>
+    </w:p>
+    <w:p>
+      <w:r>
+        <w:t xml:space="preserve">We are trying to evaluate </w:t>
+      </w:r>
+      <w:r>
+        <w:t xml:space="preserve">what the best way is to enter the automotive sales industry </w:t>
+      </w:r>
+      <w:proofErr w:type="gramStart"/>
+      <w:r>
+        <w:t>today, and</w:t>
+      </w:r>
+      <w:proofErr w:type="gramEnd"/>
+      <w:r>
+        <w:t xml:space="preserve"> uncover sales trends that can lead to maximum profitability in the future.</w:t>
+      </w:r>
+    </w:p>
+    <w:p/>
+    <w:p>
+      <w:r>
+        <w:t>Questions:</w:t>
+      </w:r>
+    </w:p>
+    <w:p>
+      <w:r>
+        <w:t xml:space="preserve">The effect covid 19 has had on consumer habits and behaviors in </w:t>
+      </w:r>
+      <w:r>
+        <w:t>relation to car buying, type of car</w:t>
+      </w:r>
+      <w:r>
+        <w:t>s,</w:t>
+      </w:r>
+      <w:r>
+        <w:t xml:space="preserve"> and preferred mode of transport.</w:t>
+      </w:r>
+    </w:p>
+    <w:p/>
+    <w:p>
+      <w:r>
+        <w:t>Current car sales trends that can point to the ideal inventory</w:t>
+      </w:r>
+    </w:p>
+    <w:p/>
+    <w:p>
+      <w:r>
+        <w:t>Where can we maximize profits based on location if relocation is an option and what about if it isn’t?</w:t>
+      </w:r>
+    </w:p>
+    <w:p/>
+    <w:p/>
+    <w:p/>
+    <w:p>
+      <w:r>
+        <w:t>Other:</w:t>
+      </w:r>
+    </w:p>
+    <w:p>
+      <w:r>
+        <w:t>Give analysis on limitations and barriers</w:t>
+      </w:r>
+    </w:p>
+    <w:p>
+      <w:r>
+        <w:t>Create plan on how to nullify them or at least give a risk assessment</w:t>
+      </w:r>
+    </w:p>
+    <w:p/>
+    <w:p>
+      <w:r>
+        <w:t>Dakota’s Branch</w:t>
+      </w:r>
+    </w:p>
     <w:sectPr>
       <w:pgSz w:w="12240" w:h="15840"/>
       <w:pgMar w:top="1440" w:right="1440" w:bottom="1440" w:left="1440" w:header="720" w:footer="720" w:gutter="0"/>

</xml_diff>